<commit_message>
the last one before deadline
</commit_message>
<xml_diff>
--- a/schema.docx
+++ b/schema.docx
@@ -218,13 +218,24 @@
       </w:r>
       <w:proofErr w:type="spellStart"/>
       <w:r>
-        <w:t>u_id</w:t>
-      </w:r>
-      <w:r>
-        <w:rPr>
-          <w:u w:val="single"/>
-        </w:rPr>
-        <w:t>,c_id</w:t>
+        <w:t>u_</w:t>
+      </w:r>
+      <w:proofErr w:type="gramStart"/>
+      <w:r>
+        <w:t>id</w:t>
+      </w:r>
+      <w:r>
+        <w:rPr>
+          <w:u w:val="single"/>
+        </w:rPr>
+        <w:t>,c</w:t>
+      </w:r>
+      <w:proofErr w:type="gramEnd"/>
+      <w:r>
+        <w:rPr>
+          <w:u w:val="single"/>
+        </w:rPr>
+        <w:t>_id</w:t>
       </w:r>
       <w:r>
         <w:t>,Name</w:t>
@@ -289,7 +300,21 @@
         <w:rPr>
           <w:u w:val="single"/>
         </w:rPr>
-        <w:t>_id,s_id</w:t>
+        <w:t>_</w:t>
+      </w:r>
+      <w:proofErr w:type="gramStart"/>
+      <w:r>
+        <w:rPr>
+          <w:u w:val="single"/>
+        </w:rPr>
+        <w:t>id,s</w:t>
+      </w:r>
+      <w:proofErr w:type="gramEnd"/>
+      <w:r>
+        <w:rPr>
+          <w:u w:val="single"/>
+        </w:rPr>
+        <w:t>_id</w:t>
       </w:r>
       <w:r>
         <w:t>,Name</w:t>
@@ -386,7 +411,6 @@
       <w:r>
         <w:rPr>
           <w:rFonts w:ascii="Calibri" w:eastAsia="Calibri" w:hAnsi="Calibri" w:cs="Calibri"/>
-          <w:u w:val="single"/>
         </w:rPr>
         <w:t>system_admin_id</w:t>
       </w:r>
@@ -626,7 +650,15 @@
       </w:r>
       <w:proofErr w:type="spellStart"/>
       <w:r>
-        <w:t>u_id,s_id</w:t>
+        <w:t>u_</w:t>
+      </w:r>
+      <w:proofErr w:type="gramStart"/>
+      <w:r>
+        <w:t>id,s</w:t>
+      </w:r>
+      <w:proofErr w:type="gramEnd"/>
+      <w:r>
+        <w:t>_id</w:t>
       </w:r>
       <w:proofErr w:type="spellEnd"/>
       <w:r>
@@ -787,6 +819,7 @@
       <w:r>
         <w:rPr>
           <w:rFonts w:ascii="Calibri" w:eastAsia="Calibri" w:hAnsi="Calibri" w:cs="Calibri"/>
+          <w:u w:val="single"/>
           <w:lang w:val="en-US"/>
         </w:rPr>
         <w:t>match_id</w:t>
@@ -919,6 +952,7 @@
       <w:r>
         <w:rPr>
           <w:rFonts w:ascii="Calibri" w:eastAsia="Calibri" w:hAnsi="Calibri" w:cs="Calibri"/>
+          <w:u w:val="single"/>
           <w:lang w:val="en-US"/>
         </w:rPr>
         <w:t>match_id</w:t>
@@ -1039,10 +1073,21 @@
         <w:rPr>
           <w:u w:val="single"/>
         </w:rPr>
-        <w:t>c_id</w:t>
-      </w:r>
-      <w:r>
-        <w:t>,Location,Name</w:t>
+        <w:t>c_</w:t>
+      </w:r>
+      <w:proofErr w:type="gramStart"/>
+      <w:r>
+        <w:rPr>
+          <w:u w:val="single"/>
+        </w:rPr>
+        <w:t>id</w:t>
+      </w:r>
+      <w:r>
+        <w:t>,Location</w:t>
+      </w:r>
+      <w:proofErr w:type="gramEnd"/>
+      <w:r>
+        <w:t>,Name</w:t>
       </w:r>
       <w:proofErr w:type="spellEnd"/>
       <w:r>
@@ -1065,10 +1110,21 @@
         <w:rPr>
           <w:u w:val="single"/>
         </w:rPr>
-        <w:t>s_id</w:t>
-      </w:r>
-      <w:r>
-        <w:t>,name,Location,Status,Capacity</w:t>
+        <w:t>s_</w:t>
+      </w:r>
+      <w:proofErr w:type="gramStart"/>
+      <w:r>
+        <w:rPr>
+          <w:u w:val="single"/>
+        </w:rPr>
+        <w:t>id</w:t>
+      </w:r>
+      <w:r>
+        <w:t>,name</w:t>
+      </w:r>
+      <w:proofErr w:type="gramEnd"/>
+      <w:r>
+        <w:t>,Location,Status,Capacity</w:t>
       </w:r>
       <w:proofErr w:type="spellEnd"/>
       <w:r>
@@ -1086,22 +1142,60 @@
         <w:t xml:space="preserve"> </w:t>
       </w:r>
       <w:r>
-        <w:t>(permission_status,starting_time,ending_time,</w:t>
-      </w:r>
-      <w:r>
+        <w:t>(permission_</w:t>
+      </w:r>
+      <w:proofErr w:type="gramStart"/>
+      <w:r>
+        <w:t>status,starting</w:t>
+      </w:r>
+      <w:proofErr w:type="gramEnd"/>
+      <w:r>
+        <w:t>_time,ending_time,</w:t>
+      </w:r>
+      <w:r>
+        <w:rPr>
+          <w:u w:val="single"/>
+        </w:rPr>
         <w:t>r</w:t>
       </w:r>
       <w:r>
-        <w:t>_id,</w:t>
-      </w:r>
-      <w:r>
+        <w:rPr>
+          <w:u w:val="single"/>
+        </w:rPr>
+        <w:t>_id</w:t>
+      </w:r>
+      <w:r>
+        <w:t>,</w:t>
+      </w:r>
+      <w:r>
+        <w:rPr>
+          <w:u w:val="single"/>
+        </w:rPr>
         <w:t>manager</w:t>
       </w:r>
       <w:r>
+        <w:rPr>
+          <w:u w:val="single"/>
+        </w:rPr>
         <w:t>_id</w:t>
       </w:r>
       <w:r>
-        <w:t>,club_id,stadium_id</w:t>
+        <w:t>,</w:t>
+      </w:r>
+      <w:r>
+        <w:rPr>
+          <w:u w:val="single"/>
+        </w:rPr>
+        <w:t>club_id</w:t>
+      </w:r>
+      <w:r>
+        <w:t>,</w:t>
+      </w:r>
+      <w:r>
+        <w:rPr>
+          <w:u w:val="single"/>
+        </w:rPr>
+        <w:t>stadium_id</w:t>
       </w:r>
       <w:r>
         <w:t>)</w:t>
@@ -1205,78 +1299,71 @@
       </w:r>
       <w:proofErr w:type="spellStart"/>
       <w:r>
-        <w:t>Club</w:t>
-      </w:r>
-      <w:r>
-        <w:t>.</w:t>
-      </w:r>
-      <w:r>
-        <w:t>c</w:t>
+        <w:t>Club.c_id</w:t>
+      </w:r>
+      <w:proofErr w:type="spellEnd"/>
+    </w:p>
+    <w:p>
+      <w:proofErr w:type="spellStart"/>
+      <w:r>
+        <w:t>Requests_Permission.</w:t>
+      </w:r>
+      <w:r>
+        <w:t>stadium</w:t>
       </w:r>
       <w:r>
         <w:t>_id</w:t>
       </w:r>
       <w:proofErr w:type="spellEnd"/>
-    </w:p>
-    <w:p>
-      <w:proofErr w:type="spellStart"/>
-      <w:r>
-        <w:t>Requests_Permission.</w:t>
-      </w:r>
-      <w:r>
-        <w:t>stadium</w:t>
-      </w:r>
-      <w:r>
+      <w:r>
+        <w:t xml:space="preserve"> </w:t>
+      </w:r>
+      <w:r>
+        <w:t>references</w:t>
+      </w:r>
+      <w:r>
+        <w:t xml:space="preserve"> </w:t>
+      </w:r>
+      <w:proofErr w:type="spellStart"/>
+      <w:r>
+        <w:t>Stadium.s_id</w:t>
+      </w:r>
+      <w:proofErr w:type="spellEnd"/>
+    </w:p>
+    <w:p/>
+    <w:p>
+      <w:r>
+        <w:t>Ticket</w:t>
+      </w:r>
+      <w:r>
+        <w:t xml:space="preserve"> </w:t>
+      </w:r>
+      <w:r>
+        <w:t>(</w:t>
+      </w:r>
+      <w:proofErr w:type="gramStart"/>
+      <w:r>
+        <w:t>status</w:t>
+      </w:r>
+      <w:r>
+        <w:t xml:space="preserve"> </w:t>
+      </w:r>
+      <w:r>
+        <w:t>,</w:t>
+      </w:r>
+      <w:proofErr w:type="spellStart"/>
+      <w:r>
+        <w:rPr>
+          <w:u w:val="single"/>
+        </w:rPr>
+        <w:t>t</w:t>
+      </w:r>
+      <w:proofErr w:type="gramEnd"/>
+      <w:r>
+        <w:rPr>
+          <w:u w:val="single"/>
+        </w:rPr>
         <w:t>_id</w:t>
-      </w:r>
-      <w:proofErr w:type="spellEnd"/>
-      <w:r>
-        <w:t xml:space="preserve"> </w:t>
-      </w:r>
-      <w:r>
-        <w:t>references</w:t>
-      </w:r>
-      <w:r>
-        <w:t xml:space="preserve"> </w:t>
-      </w:r>
-      <w:proofErr w:type="spellStart"/>
-      <w:r>
-        <w:t>Stadium</w:t>
-      </w:r>
-      <w:r>
-        <w:t>.</w:t>
-      </w:r>
-      <w:r>
-        <w:t>s</w:t>
-      </w:r>
-      <w:r>
-        <w:t>_id</w:t>
-      </w:r>
-      <w:proofErr w:type="spellEnd"/>
-    </w:p>
-    <w:p/>
-    <w:p>
-      <w:r>
-        <w:t>Ticket</w:t>
-      </w:r>
-      <w:r>
-        <w:t xml:space="preserve"> </w:t>
-      </w:r>
-      <w:r>
-        <w:t>(status</w:t>
-      </w:r>
-      <w:r>
-        <w:t xml:space="preserve"> </w:t>
-      </w:r>
-      <w:r>
-        <w:t>,</w:t>
-      </w:r>
-      <w:proofErr w:type="spellStart"/>
-      <w:r>
-        <w:rPr>
-          <w:u w:val="single"/>
-        </w:rPr>
-        <w:t>t_id</w:t>
       </w:r>
       <w:proofErr w:type="spellEnd"/>
       <w:r>

</xml_diff>

<commit_message>
the last one no more time
</commit_message>
<xml_diff>
--- a/schema.docx
+++ b/schema.docx
@@ -218,29 +218,37 @@
       </w:r>
       <w:proofErr w:type="spellStart"/>
       <w:r>
-        <w:t>u_</w:t>
+        <w:rPr>
+          <w:u w:val="single"/>
+        </w:rPr>
+        <w:t>u_id</w:t>
+      </w:r>
+      <w:proofErr w:type="spellEnd"/>
+      <w:r>
+        <w:t>,</w:t>
+      </w:r>
+      <w:r>
+        <w:t xml:space="preserve"> </w:t>
+      </w:r>
+      <w:proofErr w:type="spellStart"/>
+      <w:r>
+        <w:rPr>
+          <w:u w:val="single"/>
+        </w:rPr>
+        <w:t>c_</w:t>
       </w:r>
       <w:proofErr w:type="gramStart"/>
       <w:r>
+        <w:rPr>
+          <w:u w:val="single"/>
+        </w:rPr>
         <w:t>id</w:t>
       </w:r>
       <w:r>
-        <w:rPr>
-          <w:u w:val="single"/>
-        </w:rPr>
-        <w:t>,c</w:t>
-      </w:r>
+        <w:t>,Name</w:t>
+      </w:r>
+      <w:proofErr w:type="spellEnd"/>
       <w:proofErr w:type="gramEnd"/>
-      <w:r>
-        <w:rPr>
-          <w:u w:val="single"/>
-        </w:rPr>
-        <w:t>_id</w:t>
-      </w:r>
-      <w:r>
-        <w:t>,Name</w:t>
-      </w:r>
-      <w:proofErr w:type="spellEnd"/>
       <w:r>
         <w:t>)</w:t>
       </w:r>

</xml_diff>